<commit_message>
substantial cuts for word count > v3
</commit_message>
<xml_diff>
--- a/research/Paper3/bibliography-links-and-notes.docx
+++ b/research/Paper3/bibliography-links-and-notes.docx
@@ -19,13 +19,8 @@
         <w:pStyle w:val="Heading1"/>
       </w:pPr>
       <w:r>
-        <w:t xml:space="preserve">Why/how the Senate is </w:t>
-      </w:r>
-      <w:proofErr w:type="gramStart"/>
-      <w:r>
-        <w:t>broken</w:t>
-      </w:r>
-      <w:proofErr w:type="gramEnd"/>
+        <w:t>Why/how the Senate is broken</w:t>
+      </w:r>
     </w:p>
     <w:p>
       <w:pPr>
@@ -381,18 +376,8 @@
           <w:b/>
           <w:bCs/>
         </w:rPr>
-        <w:t>/</w:t>
-      </w:r>
-      <w:proofErr w:type="gramStart"/>
-      <w:r>
-        <w:rPr>
-          <w:rStyle w:val="authors"/>
-          <w:b/>
-          <w:bCs/>
-        </w:rPr>
-        <w:t>download</w:t>
-      </w:r>
-      <w:proofErr w:type="gramEnd"/>
+        <w:t>/download</w:t>
+      </w:r>
     </w:p>
     <w:p>
       <w:pPr>
@@ -458,19 +443,7 @@
           <w:rPr>
             <w:rStyle w:val="Hyperlink"/>
           </w:rPr>
-          <w:t>unk</w:t>
-        </w:r>
-        <w:r>
-          <w:rPr>
-            <w:rStyle w:val="Hyperlink"/>
-          </w:rPr>
-          <w:t>n</w:t>
-        </w:r>
-        <w:r>
-          <w:rPr>
-            <w:rStyle w:val="Hyperlink"/>
-          </w:rPr>
-          <w:t>own</w:t>
+          <w:t>unknown</w:t>
         </w:r>
       </w:hyperlink>
       <w:r>
@@ -587,19 +560,7 @@
           <w:rPr>
             <w:rStyle w:val="Hyperlink"/>
           </w:rPr>
-          <w:t>local fi</w:t>
-        </w:r>
-        <w:r>
-          <w:rPr>
-            <w:rStyle w:val="Hyperlink"/>
-          </w:rPr>
-          <w:t>n</w:t>
-        </w:r>
-        <w:r>
-          <w:rPr>
-            <w:rStyle w:val="Hyperlink"/>
-          </w:rPr>
-          <w:t>al v</w:t>
+          <w:t>local final v</w:t>
         </w:r>
       </w:hyperlink>
     </w:p>
@@ -617,19 +578,7 @@
           <w:rPr>
             <w:rStyle w:val="Hyperlink"/>
           </w:rPr>
-          <w:t>Response law revie</w:t>
-        </w:r>
-        <w:r>
-          <w:rPr>
-            <w:rStyle w:val="Hyperlink"/>
-          </w:rPr>
-          <w:t>w</w:t>
-        </w:r>
-        <w:r>
-          <w:rPr>
-            <w:rStyle w:val="Hyperlink"/>
-          </w:rPr>
-          <w:t xml:space="preserve"> article</w:t>
+          <w:t>Response law review article</w:t>
         </w:r>
       </w:hyperlink>
     </w:p>
@@ -736,19 +685,7 @@
           <w:rPr>
             <w:rStyle w:val="Hyperlink"/>
           </w:rPr>
-          <w:t>Fulcrum a</w:t>
-        </w:r>
-        <w:r>
-          <w:rPr>
-            <w:rStyle w:val="Hyperlink"/>
-          </w:rPr>
-          <w:t>r</w:t>
-        </w:r>
-        <w:r>
-          <w:rPr>
-            <w:rStyle w:val="Hyperlink"/>
-          </w:rPr>
-          <w:t>ticle</w:t>
+          <w:t>Fulcrum article</w:t>
         </w:r>
       </w:hyperlink>
       <w:r>
@@ -804,19 +741,7 @@
           <w:rPr>
             <w:rStyle w:val="Hyperlink"/>
           </w:rPr>
-          <w:t>loc</w:t>
-        </w:r>
-        <w:r>
-          <w:rPr>
-            <w:rStyle w:val="Hyperlink"/>
-          </w:rPr>
-          <w:t>a</w:t>
-        </w:r>
-        <w:r>
-          <w:rPr>
-            <w:rStyle w:val="Hyperlink"/>
-          </w:rPr>
-          <w:t>l</w:t>
+          <w:t>local</w:t>
         </w:r>
       </w:hyperlink>
       <w:r>
@@ -841,6 +766,7 @@
         </w:rPr>
       </w:pPr>
       <w:r>
+        <w:lastRenderedPageBreak/>
         <w:t xml:space="preserve">Times people have tried to split up </w:t>
       </w:r>
       <w:proofErr w:type="spellStart"/>
@@ -953,17 +879,8 @@
           <w:b/>
           <w:bCs/>
         </w:rPr>
-        <w:t xml:space="preserve">no </w:t>
-      </w:r>
-      <w:proofErr w:type="gramStart"/>
-      <w:r>
-        <w:rPr>
-          <w:b/>
-          <w:bCs/>
-        </w:rPr>
-        <w:t>cite</w:t>
-      </w:r>
-      <w:proofErr w:type="gramEnd"/>
+        <w:t>no cite</w:t>
+      </w:r>
     </w:p>
     <w:p>
       <w:pPr>
@@ -1001,17 +918,8 @@
           <w:b/>
           <w:bCs/>
         </w:rPr>
-        <w:t xml:space="preserve">do more </w:t>
-      </w:r>
-      <w:proofErr w:type="gramStart"/>
-      <w:r>
-        <w:rPr>
-          <w:b/>
-          <w:bCs/>
-        </w:rPr>
-        <w:t>research</w:t>
-      </w:r>
-      <w:proofErr w:type="gramEnd"/>
+        <w:t>do more research</w:t>
+      </w:r>
     </w:p>
     <w:p>
       <w:pPr>
@@ -1060,10 +968,7 @@
         </w:r>
       </w:hyperlink>
       <w:r>
-        <w:t xml:space="preserve"> </w:t>
-      </w:r>
-      <w:r>
-        <w:t xml:space="preserve"> </w:t>
+        <w:t xml:space="preserve">  </w:t>
       </w:r>
       <w:hyperlink r:id="rId39" w:history="1">
         <w:r>
@@ -1289,17 +1194,8 @@
           <w:b/>
           <w:bCs/>
         </w:rPr>
-        <w:t xml:space="preserve">pull </w:t>
-      </w:r>
-      <w:proofErr w:type="gramStart"/>
-      <w:r>
-        <w:rPr>
-          <w:b/>
-          <w:bCs/>
-        </w:rPr>
-        <w:t>stuff</w:t>
-      </w:r>
-      <w:proofErr w:type="gramEnd"/>
+        <w:t>pull stuff</w:t>
+      </w:r>
     </w:p>
     <w:p>
       <w:pPr>
@@ -1332,25 +1228,19 @@
           <w:numId w:val="14"/>
         </w:numPr>
         <w:spacing w:line="360" w:lineRule="auto"/>
+        <w:rPr>
+          <w:rStyle w:val="Hyperlink"/>
+          <w:color w:val="auto"/>
+          <w:u w:val="none"/>
+        </w:rPr>
       </w:pPr>
       <w:r>
         <w:rPr>
           <w:rStyle w:val="Hyperlink"/>
           <w:u w:val="none"/>
         </w:rPr>
-        <w:t xml:space="preserve">Can’t get at: When at times the mob is swayed: a citizen’s guide to defending our republic, by Burt </w:t>
-      </w:r>
-      <w:proofErr w:type="spellStart"/>
-      <w:proofErr w:type="gramStart"/>
-      <w:r>
-        <w:rPr>
-          <w:rStyle w:val="Hyperlink"/>
-          <w:u w:val="none"/>
-        </w:rPr>
-        <w:t>Neuborne</w:t>
-      </w:r>
-      <w:proofErr w:type="spellEnd"/>
-      <w:proofErr w:type="gramEnd"/>
+        <w:t>Can’t get at: When at times the mob is swayed: a citizen’s guide to defending our republic, by Burt Neuborne</w:t>
+      </w:r>
     </w:p>
     <w:p>
       <w:pPr>
@@ -1371,6 +1261,7 @@
         <w:pStyle w:val="Heading1"/>
       </w:pPr>
       <w:r>
+        <w:lastRenderedPageBreak/>
         <w:t>TO SORT &amp; CITE</w:t>
       </w:r>
     </w:p>
@@ -1525,19 +1416,7 @@
           <w:rPr>
             <w:rStyle w:val="Hyperlink"/>
           </w:rPr>
-          <w:t>NYT small stat</w:t>
-        </w:r>
-        <w:r>
-          <w:rPr>
-            <w:rStyle w:val="Hyperlink"/>
-          </w:rPr>
-          <w:t>e</w:t>
-        </w:r>
-        <w:r>
-          <w:rPr>
-            <w:rStyle w:val="Hyperlink"/>
-          </w:rPr>
-          <w:t xml:space="preserve"> advantage</w:t>
+          <w:t>NYT small state advantage</w:t>
         </w:r>
       </w:hyperlink>
       <w:r>
@@ -1772,23 +1651,7 @@
           <w:sz w:val="25"/>
           <w:szCs w:val="25"/>
         </w:rPr>
-        <w:t xml:space="preserve"> (2021</w:t>
-      </w:r>
-      <w:proofErr w:type="gramStart"/>
-      <w:r>
-        <w:rPr>
-          <w:sz w:val="25"/>
-          <w:szCs w:val="25"/>
-        </w:rPr>
-        <w:t>);</w:t>
-      </w:r>
-      <w:proofErr w:type="gramEnd"/>
-      <w:r>
-        <w:rPr>
-          <w:sz w:val="25"/>
-          <w:szCs w:val="25"/>
-        </w:rPr>
-        <w:t xml:space="preserve"> </w:t>
+        <w:t xml:space="preserve"> (2021); </w:t>
       </w:r>
     </w:p>
     <w:p>
@@ -1972,23 +1835,7 @@
           <w:sz w:val="25"/>
           <w:szCs w:val="25"/>
         </w:rPr>
-        <w:t xml:space="preserve"> (1999</w:t>
-      </w:r>
-      <w:proofErr w:type="gramStart"/>
-      <w:r>
-        <w:rPr>
-          <w:sz w:val="25"/>
-          <w:szCs w:val="25"/>
-        </w:rPr>
-        <w:t>);</w:t>
-      </w:r>
-      <w:proofErr w:type="gramEnd"/>
-      <w:r>
-        <w:rPr>
-          <w:sz w:val="25"/>
-          <w:szCs w:val="25"/>
-        </w:rPr>
-        <w:t xml:space="preserve"> </w:t>
+        <w:t xml:space="preserve"> (1999); </w:t>
       </w:r>
     </w:p>
     <w:p>
@@ -2228,23 +2075,7 @@
           <w:sz w:val="25"/>
           <w:szCs w:val="25"/>
         </w:rPr>
-        <w:t>)(2006</w:t>
-      </w:r>
-      <w:proofErr w:type="gramStart"/>
-      <w:r>
-        <w:rPr>
-          <w:sz w:val="25"/>
-          <w:szCs w:val="25"/>
-        </w:rPr>
-        <w:t>);</w:t>
-      </w:r>
-      <w:proofErr w:type="gramEnd"/>
-      <w:r>
-        <w:rPr>
-          <w:sz w:val="25"/>
-          <w:szCs w:val="25"/>
-        </w:rPr>
-        <w:t xml:space="preserve"> </w:t>
+        <w:t xml:space="preserve">)(2006); </w:t>
       </w:r>
     </w:p>
     <w:p>
@@ -2358,23 +2189,7 @@
           <w:sz w:val="25"/>
           <w:szCs w:val="25"/>
         </w:rPr>
-        <w:t>? (2d ed. 2003</w:t>
-      </w:r>
-      <w:proofErr w:type="gramStart"/>
-      <w:r>
-        <w:rPr>
-          <w:sz w:val="25"/>
-          <w:szCs w:val="25"/>
-        </w:rPr>
-        <w:t>);</w:t>
-      </w:r>
-      <w:proofErr w:type="gramEnd"/>
-      <w:r>
-        <w:rPr>
-          <w:sz w:val="25"/>
-          <w:szCs w:val="25"/>
-        </w:rPr>
-        <w:t xml:space="preserve"> </w:t>
+        <w:t xml:space="preserve">? (2d ed. 2003); </w:t>
       </w:r>
     </w:p>
     <w:p>
@@ -2390,6 +2205,7 @@
           <w:sz w:val="25"/>
           <w:szCs w:val="25"/>
         </w:rPr>
+        <w:lastRenderedPageBreak/>
         <w:t>Suzannah Sherry, Our Unconstitutional Senate, 12 C</w:t>
       </w:r>
       <w:r>
@@ -2418,23 +2234,7 @@
           <w:sz w:val="25"/>
           <w:szCs w:val="25"/>
         </w:rPr>
-        <w:t>. 213 (1995</w:t>
-      </w:r>
-      <w:proofErr w:type="gramStart"/>
-      <w:r>
-        <w:rPr>
-          <w:sz w:val="25"/>
-          <w:szCs w:val="25"/>
-        </w:rPr>
-        <w:t>);</w:t>
-      </w:r>
-      <w:proofErr w:type="gramEnd"/>
-      <w:r>
-        <w:rPr>
-          <w:sz w:val="25"/>
-          <w:szCs w:val="25"/>
-        </w:rPr>
-        <w:t xml:space="preserve"> </w:t>
+        <w:t xml:space="preserve">. 213 (1995); </w:t>
       </w:r>
     </w:p>
     <w:p>
@@ -2478,23 +2278,7 @@
           <w:sz w:val="25"/>
           <w:szCs w:val="25"/>
         </w:rPr>
-        <w:t>. 159 (1995</w:t>
-      </w:r>
-      <w:proofErr w:type="gramStart"/>
-      <w:r>
-        <w:rPr>
-          <w:sz w:val="25"/>
-          <w:szCs w:val="25"/>
-        </w:rPr>
-        <w:t>);</w:t>
-      </w:r>
-      <w:proofErr w:type="gramEnd"/>
-      <w:r>
-        <w:rPr>
-          <w:sz w:val="25"/>
-          <w:szCs w:val="25"/>
-        </w:rPr>
-        <w:t xml:space="preserve"> </w:t>
+        <w:t xml:space="preserve">. 159 (1995); </w:t>
       </w:r>
     </w:p>
     <w:p>
@@ -2552,23 +2336,7 @@
           <w:sz w:val="25"/>
           <w:szCs w:val="25"/>
         </w:rPr>
-        <w:t>. (</w:t>
-      </w:r>
-      <w:proofErr w:type="gramStart"/>
-      <w:r>
-        <w:rPr>
-          <w:sz w:val="25"/>
-          <w:szCs w:val="25"/>
-        </w:rPr>
-        <w:t>May,</w:t>
-      </w:r>
-      <w:proofErr w:type="gramEnd"/>
-      <w:r>
-        <w:rPr>
-          <w:sz w:val="25"/>
-          <w:szCs w:val="25"/>
-        </w:rPr>
-        <w:t xml:space="preserve"> 2004); </w:t>
+        <w:t xml:space="preserve">. (May, 2004); </w:t>
       </w:r>
     </w:p>
     <w:p>
@@ -2584,23 +2352,7 @@
           <w:sz w:val="25"/>
           <w:szCs w:val="25"/>
         </w:rPr>
-        <w:t xml:space="preserve">Jack M. Beermann, The New Constitution of the United States: Do We Need One and How Would We Get </w:t>
-      </w:r>
-      <w:proofErr w:type="gramStart"/>
-      <w:r>
-        <w:rPr>
-          <w:sz w:val="25"/>
-          <w:szCs w:val="25"/>
-        </w:rPr>
-        <w:t>One?,</w:t>
-      </w:r>
-      <w:proofErr w:type="gramEnd"/>
-      <w:r>
-        <w:rPr>
-          <w:sz w:val="25"/>
-          <w:szCs w:val="25"/>
-        </w:rPr>
-        <w:t xml:space="preserve"> 94 B.U.L.R</w:t>
+        <w:t>Jack M. Beermann, The New Constitution of the United States: Do We Need One and How Would We Get One?, 94 B.U.L.R</w:t>
       </w:r>
       <w:r>
         <w:rPr>
@@ -2614,23 +2366,7 @@
           <w:sz w:val="25"/>
           <w:szCs w:val="25"/>
         </w:rPr>
-        <w:t>. 711, 728–33 (2014</w:t>
-      </w:r>
-      <w:proofErr w:type="gramStart"/>
-      <w:r>
-        <w:rPr>
-          <w:sz w:val="25"/>
-          <w:szCs w:val="25"/>
-        </w:rPr>
-        <w:t>);</w:t>
-      </w:r>
-      <w:proofErr w:type="gramEnd"/>
-      <w:r>
-        <w:rPr>
-          <w:sz w:val="25"/>
-          <w:szCs w:val="25"/>
-        </w:rPr>
-        <w:t xml:space="preserve"> </w:t>
+        <w:t xml:space="preserve">. 711, 728–33 (2014); </w:t>
       </w:r>
     </w:p>
     <w:p>
@@ -2646,23 +2382,7 @@
           <w:sz w:val="25"/>
           <w:szCs w:val="25"/>
         </w:rPr>
-        <w:t xml:space="preserve">Aaron-Andrew P. Bruhl, The Senate: Out of </w:t>
-      </w:r>
-      <w:proofErr w:type="gramStart"/>
-      <w:r>
-        <w:rPr>
-          <w:sz w:val="25"/>
-          <w:szCs w:val="25"/>
-        </w:rPr>
-        <w:t>Order?,</w:t>
-      </w:r>
-      <w:proofErr w:type="gramEnd"/>
-      <w:r>
-        <w:rPr>
-          <w:sz w:val="25"/>
-          <w:szCs w:val="25"/>
-        </w:rPr>
-        <w:t xml:space="preserve"> 43 C</w:t>
+        <w:t>Aaron-Andrew P. Bruhl, The Senate: Out of Order?, 43 C</w:t>
       </w:r>
       <w:r>
         <w:rPr>
@@ -2690,23 +2410,7 @@
           <w:sz w:val="25"/>
           <w:szCs w:val="25"/>
         </w:rPr>
-        <w:t>. 1041 (2011</w:t>
-      </w:r>
-      <w:proofErr w:type="gramStart"/>
-      <w:r>
-        <w:rPr>
-          <w:sz w:val="25"/>
-          <w:szCs w:val="25"/>
-        </w:rPr>
-        <w:t>);</w:t>
-      </w:r>
-      <w:proofErr w:type="gramEnd"/>
-      <w:r>
-        <w:rPr>
-          <w:sz w:val="25"/>
-          <w:szCs w:val="25"/>
-        </w:rPr>
-        <w:t xml:space="preserve"> </w:t>
+        <w:t xml:space="preserve">. 1041 (2011); </w:t>
       </w:r>
     </w:p>
     <w:p>
@@ -2752,23 +2456,7 @@
           <w:sz w:val="25"/>
           <w:szCs w:val="25"/>
         </w:rPr>
-        <w:t>.L. 227,257–65 (2019</w:t>
-      </w:r>
-      <w:proofErr w:type="gramStart"/>
-      <w:r>
-        <w:rPr>
-          <w:sz w:val="25"/>
-          <w:szCs w:val="25"/>
-        </w:rPr>
-        <w:t>);</w:t>
-      </w:r>
-      <w:proofErr w:type="gramEnd"/>
-      <w:r>
-        <w:rPr>
-          <w:sz w:val="25"/>
-          <w:szCs w:val="25"/>
-        </w:rPr>
-        <w:t xml:space="preserve"> </w:t>
+        <w:t xml:space="preserve">.L. 227,257–65 (2019); </w:t>
       </w:r>
     </w:p>
     <w:p>
@@ -2784,7 +2472,6 @@
           <w:sz w:val="25"/>
           <w:szCs w:val="25"/>
         </w:rPr>
-        <w:lastRenderedPageBreak/>
         <w:t xml:space="preserve">Kenneth A. </w:t>
       </w:r>
       <w:proofErr w:type="spellStart"/>
@@ -2801,23 +2488,7 @@
           <w:sz w:val="25"/>
           <w:szCs w:val="25"/>
         </w:rPr>
-        <w:t xml:space="preserve">, Dysfunctional </w:t>
-      </w:r>
-      <w:proofErr w:type="gramStart"/>
-      <w:r>
-        <w:rPr>
-          <w:sz w:val="25"/>
-          <w:szCs w:val="25"/>
-        </w:rPr>
-        <w:t>Congress?,</w:t>
-      </w:r>
-      <w:proofErr w:type="gramEnd"/>
-      <w:r>
-        <w:rPr>
-          <w:sz w:val="25"/>
-          <w:szCs w:val="25"/>
-        </w:rPr>
-        <w:t xml:space="preserve"> 89 B.U.L.R</w:t>
+        <w:t>, Dysfunctional Congress?, 89 B.U.L.R</w:t>
       </w:r>
       <w:r>
         <w:rPr>
@@ -2831,23 +2502,7 @@
           <w:sz w:val="25"/>
           <w:szCs w:val="25"/>
         </w:rPr>
-        <w:t>. 371, 383 (2009</w:t>
-      </w:r>
-      <w:proofErr w:type="gramStart"/>
-      <w:r>
-        <w:rPr>
-          <w:sz w:val="25"/>
-          <w:szCs w:val="25"/>
-        </w:rPr>
-        <w:t>);</w:t>
-      </w:r>
-      <w:proofErr w:type="gramEnd"/>
-      <w:r>
-        <w:rPr>
-          <w:sz w:val="25"/>
-          <w:szCs w:val="25"/>
-        </w:rPr>
-        <w:t xml:space="preserve"> </w:t>
+        <w:t xml:space="preserve">. 371, 383 (2009); </w:t>
       </w:r>
     </w:p>
     <w:p>
@@ -2909,14 +2564,7 @@
           <w:sz w:val="25"/>
           <w:szCs w:val="25"/>
         </w:rPr>
-        <w:t xml:space="preserve">ft 10 </w:t>
-      </w:r>
-      <w:r>
-        <w:rPr>
-          <w:sz w:val="25"/>
-          <w:szCs w:val="25"/>
-        </w:rPr>
-        <w:t>D</w:t>
+        <w:t>ft 10 D</w:t>
       </w:r>
       <w:r>
         <w:rPr>
@@ -3142,14 +2790,7 @@
           <w:sz w:val="25"/>
           <w:szCs w:val="25"/>
         </w:rPr>
-        <w:t xml:space="preserve">11 </w:t>
-      </w:r>
-      <w:r>
-        <w:rPr>
-          <w:sz w:val="25"/>
-          <w:szCs w:val="25"/>
-        </w:rPr>
-        <w:t>Daniel Lazare, Abolish the Senate, J</w:t>
+        <w:t>11 Daniel Lazare, Abolish the Senate, J</w:t>
       </w:r>
       <w:r>
         <w:rPr>
@@ -3188,21 +2829,12 @@
           <w:numId w:val="16"/>
         </w:numPr>
       </w:pPr>
-      <w:proofErr w:type="gramStart"/>
-      <w:r>
-        <w:rPr>
-          <w:sz w:val="25"/>
-          <w:szCs w:val="25"/>
-        </w:rPr>
-        <w:t>Orts</w:t>
-      </w:r>
-      <w:proofErr w:type="gramEnd"/>
-      <w:r>
-        <w:rPr>
-          <w:sz w:val="25"/>
-          <w:szCs w:val="25"/>
-        </w:rPr>
-        <w:t xml:space="preserve"> article </w:t>
+      <w:r>
+        <w:rPr>
+          <w:sz w:val="25"/>
+          <w:szCs w:val="25"/>
+        </w:rPr>
+        <w:t xml:space="preserve">Orts article </w:t>
       </w:r>
     </w:p>
     <w:p>
@@ -3231,10 +2863,7 @@
         </w:numPr>
       </w:pPr>
       <w:r>
-        <w:t>https://www.washingtonpost.com/news/politics/wp/2017/11/28/by-2040-two-thirds-of-americans-will-be-represented-by-30-percent-of-the-senat</w:t>
-      </w:r>
-      <w:r>
-        <w:t xml:space="preserve">e or </w:t>
+        <w:t xml:space="preserve">https://www.washingtonpost.com/news/politics/wp/2017/11/28/by-2040-two-thirds-of-americans-will-be-represented-by-30-percent-of-the-senate or </w:t>
       </w:r>
       <w:hyperlink r:id="rId59" w:history="1">
         <w:r>
@@ -3254,6 +2883,7 @@
         </w:numPr>
       </w:pPr>
       <w:r>
+        <w:lastRenderedPageBreak/>
         <w:t xml:space="preserve">Footnote 8: </w:t>
       </w:r>
       <w:r>
@@ -3280,11 +2910,7 @@
         <w:t xml:space="preserve">Footnote 9: </w:t>
       </w:r>
       <w:r>
-        <w:t xml:space="preserve">9. AREND LIJPHART,PATTERNS   OF   DEMOCRACY:GOVERNMENT FORMS   AND   PERFORMANCE IN THIRTY-SIX COUNTRIES 194–97 (2d ed. 2012) (finding only Argentina to have a more unequally representative legislative branch); see also ROBERT A.DAHL,HOW DEMOCRATIC IS THE AMERICAN CONSTITUTION?   49–50 (2d ed. 2003) (criticizing the  Senate  and  noting  that  legislatures  in  Brazil  </w:t>
-      </w:r>
-      <w:r>
-        <w:lastRenderedPageBreak/>
-        <w:t>and  Russia  are  also  radically  unrepresentative).    In  other  democratic  countries,  including  Australia,  Canada,  Germany, and India, voting weight ratios do not exceed twenty-one to one.  Adam Liptak, Smaller States Find Outsize Clout Growing in Senate, N.Y.TIMES, Mar. 11, 2013, at A1 (citing Dahl).</w:t>
+        <w:t>9. AREND LIJPHART,PATTERNS   OF   DEMOCRACY:GOVERNMENT FORMS   AND   PERFORMANCE IN THIRTY-SIX COUNTRIES 194–97 (2d ed. 2012) (finding only Argentina to have a more unequally representative legislative branch); see also ROBERT A.DAHL,HOW DEMOCRATIC IS THE AMERICAN CONSTITUTION?   49–50 (2d ed. 2003) (criticizing the  Senate  and  noting  that  legislatures  in  Brazil  and  Russia  are  also  radically  unrepresentative).    In  other  democratic  countries,  including  Australia,  Canada,  Germany, and India, voting weight ratios do not exceed twenty-one to one.  Adam Liptak, Smaller States Find Outsize Clout Growing in Senate, N.Y.TIMES, Mar. 11, 2013, at A1 (citing Dahl).</w:t>
       </w:r>
     </w:p>
     <w:p>
@@ -3296,15 +2922,7 @@
         </w:numPr>
       </w:pPr>
       <w:r>
-        <w:t xml:space="preserve">Lynn A. Baker &amp; Samuel H. Dinkin, The Senate:  An Institution Whose Time Has </w:t>
-      </w:r>
-      <w:proofErr w:type="gramStart"/>
-      <w:r>
-        <w:t>Gone?,</w:t>
-      </w:r>
-      <w:proofErr w:type="gramEnd"/>
-      <w:r>
-        <w:t xml:space="preserve"> 13 J.L.&amp;POL.21, 83 (1997)</w:t>
+        <w:t>Lynn A. Baker &amp; Samuel H. Dinkin, The Senate:  An Institution Whose Time Has Gone?, 13 J.L.&amp;POL.21, 83 (1997)</w:t>
       </w:r>
     </w:p>
     <w:p>
@@ -3316,7 +2934,11 @@
         </w:numPr>
       </w:pPr>
       <w:r>
-        <w:t xml:space="preserve">Neil Malhotra &amp; Connor Raso, Racial Representation and U.S. Senate Apportionment,  88  SOC.SCI.Q.  1038,  1045  (2007)  (finding  “both  African  Americans  and Hispanics are substantially underrepresented” in the Senate “due to their greater presence  in  high-population  states  as  compared  to  in  low-population  states,”  and  predicting this bias with respect to Hispanic populations will increase over the next few  decades);  </w:t>
+        <w:t xml:space="preserve">Neil Malhotra &amp; Connor Raso, Racial Representation and U.S. Senate Apportionment,  88  SOC.SCI.Q.  1038,  1045  (2007)  (finding  “both  African  Americans  and Hispanics are substantially underrepresented” in the Senate “due to their greater presence  in  high-population  states  as  compared  to  in  low-population  states,”  and  predicting this bias with respect to Hispanic populations </w:t>
+      </w:r>
+      <w:r>
+        <w:lastRenderedPageBreak/>
+        <w:t xml:space="preserve">will increase over the next few  decades);  </w:t>
       </w:r>
       <w:proofErr w:type="spellStart"/>
       <w:r>
@@ -3324,15 +2946,7 @@
       </w:r>
       <w:proofErr w:type="spellEnd"/>
       <w:r>
-        <w:t xml:space="preserve">  D.  Griffin  &amp;  Michael  Keane,  Are  African  Americans  Effectively  Represented  in  </w:t>
-      </w:r>
-      <w:proofErr w:type="gramStart"/>
-      <w:r>
-        <w:t>Congress?,</w:t>
-      </w:r>
-      <w:proofErr w:type="gramEnd"/>
-      <w:r>
-        <w:t xml:space="preserve">  64  POL.RES.Q. 145,  145  (2011)  (finding  less  effective  representation on most standard measures).</w:t>
+        <w:t xml:space="preserve">  D.  Griffin  &amp;  Michael  Keane,  Are  African  Americans  Effectively  Represented  in  Congress?,  64  POL.RES.Q. 145,  145  (2011)  (finding  less  effective  representation on most standard measures).</w:t>
       </w:r>
     </w:p>
     <w:p>
@@ -3352,15 +2966,7 @@
         <w:t xml:space="preserve"> E.LEE &amp;BRUCE I.OPPENHEIMER,SIZING UP  THE  SENATE:THE UNEQUAL CONSEQUENCES OF EQUAL REPRESENTATION 10 (1999).</w:t>
       </w:r>
       <w:r>
-        <w:t xml:space="preserve"> – seems to be </w:t>
-      </w:r>
-      <w:proofErr w:type="gramStart"/>
-      <w:r>
-        <w:t>The</w:t>
-      </w:r>
-      <w:proofErr w:type="gramEnd"/>
-      <w:r>
-        <w:t xml:space="preserve"> book on how unequal the senate is</w:t>
+        <w:t xml:space="preserve"> – seems to be The book on how unequal the senate is</w:t>
       </w:r>
     </w:p>
     <w:p>
@@ -3398,13 +3004,8 @@
       </w:pPr>
       <w:r>
         <w:lastRenderedPageBreak/>
-        <w:t xml:space="preserve">main 5 sources, take </w:t>
-      </w:r>
-      <w:proofErr w:type="gramStart"/>
-      <w:r>
-        <w:t>1</w:t>
-      </w:r>
-      <w:proofErr w:type="gramEnd"/>
+        <w:t>main 5 sources, take 1</w:t>
+      </w:r>
     </w:p>
     <w:p>
       <w:pPr>
@@ -3532,13 +3133,8 @@
         </w:r>
       </w:hyperlink>
       <w:r>
-        <w:t xml:space="preserve"> – Atlantic article about the </w:t>
-      </w:r>
-      <w:proofErr w:type="gramStart"/>
-      <w:r>
-        <w:t>SRF</w:t>
-      </w:r>
-      <w:proofErr w:type="gramEnd"/>
+        <w:t xml:space="preserve"> – Atlantic article about the SRF</w:t>
+      </w:r>
     </w:p>
     <w:p>
       <w:pPr>
@@ -3550,23 +3146,7 @@
         <w:spacing w:line="360" w:lineRule="auto"/>
       </w:pPr>
       <w:r>
-        <w:t xml:space="preserve">A proposal for the reallocation of Senators such that each state gets 1 senator, and after that </w:t>
-      </w:r>
-      <w:proofErr w:type="gramStart"/>
-      <w:r>
-        <w:t>they’re</w:t>
-      </w:r>
-      <w:proofErr w:type="gramEnd"/>
-      <w:r>
-        <w:t xml:space="preserve"> allocated by population, to make the senate more representative. Long discussion of constitutionality, which I do not intend to do more than touch on. </w:t>
-      </w:r>
-      <w:proofErr w:type="gramStart"/>
-      <w:r>
-        <w:t>I’m</w:t>
-      </w:r>
-      <w:proofErr w:type="gramEnd"/>
-      <w:r>
-        <w:t xml:space="preserve"> using this as my primary proposal source.</w:t>
+        <w:t>A proposal for the reallocation of Senators such that each state gets 1 senator, and after that they’re allocated by population, to make the senate more representative. Long discussion of constitutionality, which I do not intend to do more than touch on. I’m using this as my primary proposal source.</w:t>
       </w:r>
     </w:p>
     <w:p>
@@ -3656,13 +3236,8 @@
         <w:spacing w:line="360" w:lineRule="auto"/>
       </w:pPr>
       <w:r>
-        <w:t xml:space="preserve">SOURCE 3 Dingell, Atlantic – how to restore faith in </w:t>
-      </w:r>
-      <w:proofErr w:type="gramStart"/>
-      <w:r>
-        <w:t>government</w:t>
-      </w:r>
-      <w:proofErr w:type="gramEnd"/>
+        <w:t>SOURCE 3 Dingell, Atlantic – how to restore faith in government</w:t>
+      </w:r>
     </w:p>
     <w:p>
       <w:pPr>
@@ -3904,13 +3479,8 @@
         <w:spacing w:line="360" w:lineRule="auto"/>
       </w:pPr>
       <w:r>
-        <w:t xml:space="preserve">Right for felons, disabled ppl to </w:t>
-      </w:r>
-      <w:proofErr w:type="gramStart"/>
-      <w:r>
-        <w:t>vote</w:t>
-      </w:r>
-      <w:proofErr w:type="gramEnd"/>
+        <w:t>Right for felons, disabled ppl to vote</w:t>
+      </w:r>
     </w:p>
     <w:p>
       <w:pPr>
@@ -3922,13 +3492,8 @@
         <w:spacing w:line="360" w:lineRule="auto"/>
       </w:pPr>
       <w:r>
-        <w:t xml:space="preserve">Campaign finance reform – keep foreign money out, </w:t>
-      </w:r>
-      <w:proofErr w:type="gramStart"/>
-      <w:r>
-        <w:t>transparency</w:t>
-      </w:r>
-      <w:proofErr w:type="gramEnd"/>
+        <w:t>Campaign finance reform – keep foreign money out, transparency</w:t>
+      </w:r>
     </w:p>
     <w:p>
       <w:pPr>
@@ -4046,13 +3611,8 @@
         <w:spacing w:line="360" w:lineRule="auto"/>
       </w:pPr>
       <w:r>
-        <w:t>mostly about the VP's role in affecting how the Senate runs and why that made the senate not </w:t>
-      </w:r>
-      <w:proofErr w:type="gramStart"/>
-      <w:r>
-        <w:t>work</w:t>
-      </w:r>
-      <w:proofErr w:type="gramEnd"/>
+        <w:t>mostly about the VP's role in affecting how the Senate runs and why that made the senate not work</w:t>
+      </w:r>
     </w:p>
     <w:p>
       <w:pPr>
@@ -4064,15 +3624,7 @@
         <w:spacing w:line="360" w:lineRule="auto"/>
       </w:pPr>
       <w:r>
-        <w:t xml:space="preserve">We argue that because the vice president frequently acts against the wishes of Senate majorities, senators have been reluctant to allow chamber power to be centralized under their largely unaccountable presiding officer. This fear has had a major influence on Senate development, preventing the Senate from allowing its chair to reduce dilatory action, as the House has done. Accordingly, delay, via the filibuster, has become commonplace in the Senate. Such delay has reduced the Senate's </w:t>
-      </w:r>
-      <w:proofErr w:type="gramStart"/>
-      <w:r>
-        <w:t>efficiency, but</w:t>
-      </w:r>
-      <w:proofErr w:type="gramEnd"/>
-      <w:r>
-        <w:t xml:space="preserve"> has largely freed it from the potential influence of the executive branch.</w:t>
+        <w:t>We argue that because the vice president frequently acts against the wishes of Senate majorities, senators have been reluctant to allow chamber power to be centralized under their largely unaccountable presiding officer. This fear has had a major influence on Senate development, preventing the Senate from allowing its chair to reduce dilatory action, as the House has done. Accordingly, delay, via the filibuster, has become commonplace in the Senate. Such delay has reduced the Senate's efficiency, but has largely freed it from the potential influence of the executive branch.</w:t>
       </w:r>
     </w:p>
     <w:p>
@@ -4119,15 +3671,7 @@
         </w:r>
       </w:hyperlink>
       <w:r>
-        <w:t xml:space="preserve">  - “There’s nothing incorrect about the objections. The design of the Senate is anti-democratic. In fact, </w:t>
-      </w:r>
-      <w:proofErr w:type="gramStart"/>
-      <w:r>
-        <w:t>it’s</w:t>
-      </w:r>
-      <w:proofErr w:type="gramEnd"/>
-      <w:r>
-        <w:t xml:space="preserve"> so undemocratic that it would be unconstitutional if it were used by the states. After the Supreme Court adopted the one person one vote principle in the 1960s, states were obligated to apply a proportional method for representation of their own senatorial districts.”</w:t>
+        <w:t xml:space="preserve">  - “There’s nothing incorrect about the objections. The design of the Senate is anti-democratic. In fact, it’s so undemocratic that it would be unconstitutional if it were used by the states. After the Supreme Court adopted the one person one vote principle in the 1960s, states were obligated to apply a proportional method for representation of their own senatorial districts.”</w:t>
       </w:r>
     </w:p>
     <w:p>
@@ -4209,7 +3753,6 @@
         <w:t xml:space="preserve">FASCINATING comparison of US to other countries in terms of legislature, inequality, etc. please read. prob not worth citing? </w:t>
       </w:r>
       <w:proofErr w:type="spellStart"/>
-      <w:proofErr w:type="gramStart"/>
       <w:r>
         <w:t>dunn</w:t>
       </w:r>
@@ -4217,7 +3760,6 @@
         <w:t>o</w:t>
       </w:r>
       <w:proofErr w:type="spellEnd"/>
-      <w:proofErr w:type="gramEnd"/>
     </w:p>
     <w:p>
       <w:pPr>
@@ -4267,13 +3809,8 @@
         <w:spacing w:line="360" w:lineRule="auto"/>
       </w:pPr>
       <w:r>
-        <w:t xml:space="preserve">redraw the </w:t>
-      </w:r>
-      <w:proofErr w:type="gramStart"/>
-      <w:r>
-        <w:t>map</w:t>
-      </w:r>
-      <w:proofErr w:type="gramEnd"/>
+        <w:t>redraw the map</w:t>
+      </w:r>
     </w:p>
     <w:p>
       <w:pPr>
@@ -4330,13 +3867,8 @@
       </w:pPr>
       <w:bookmarkStart w:id="7" w:name="_Hlk71915315"/>
       <w:bookmarkEnd w:id="6"/>
-      <w:proofErr w:type="spellStart"/>
-      <w:r>
-        <w:t>Neuborne</w:t>
-      </w:r>
-      <w:proofErr w:type="spellEnd"/>
-      <w:r>
-        <w:t xml:space="preserve">, Burt. </w:t>
+      <w:r>
+        <w:t xml:space="preserve">Neuborne, Burt. </w:t>
       </w:r>
       <w:r>
         <w:rPr>
@@ -4400,13 +3932,8 @@
         <w:t>deadlock or decision</w:t>
       </w:r>
       <w:r>
-        <w:t xml:space="preserve"> @ SWAT - </w:t>
-      </w:r>
-      <w:proofErr w:type="gramStart"/>
-      <w:r>
-        <w:t>requested</w:t>
-      </w:r>
-      <w:proofErr w:type="gramEnd"/>
+        <w:t xml:space="preserve"> @ SWAT - requested</w:t>
+      </w:r>
     </w:p>
     <w:p>
       <w:pPr>
@@ -4516,13 +4043,8 @@
         <w:spacing w:line="360" w:lineRule="auto"/>
       </w:pPr>
       <w:r>
-        <w:t>Internal report looking at how the 1970s senate could be changed/</w:t>
-      </w:r>
-      <w:proofErr w:type="gramStart"/>
-      <w:r>
-        <w:t>reformed</w:t>
-      </w:r>
-      <w:proofErr w:type="gramEnd"/>
+        <w:t>Internal report looking at how the 1970s senate could be changed/reformed</w:t>
+      </w:r>
     </w:p>
     <w:p>
       <w:pPr>
@@ -6924,6 +6446,7 @@
   <w:style w:type="character" w:default="1" w:styleId="DefaultParagraphFont">
     <w:name w:val="Default Paragraph Font"/>
     <w:uiPriority w:val="1"/>
+    <w:semiHidden/>
     <w:unhideWhenUsed/>
   </w:style>
   <w:style w:type="table" w:default="1" w:styleId="TableNormal">

</xml_diff>

<commit_message>
lots of misc, start react version
</commit_message>
<xml_diff>
--- a/research/Paper3/bibliography-links-and-notes.docx
+++ b/research/Paper3/bibliography-links-and-notes.docx
@@ -19,8 +19,13 @@
         <w:pStyle w:val="Heading1"/>
       </w:pPr>
       <w:r>
-        <w:t>Why/how the Senate is broken</w:t>
-      </w:r>
+        <w:t xml:space="preserve">Why/how the Senate is </w:t>
+      </w:r>
+      <w:proofErr w:type="gramStart"/>
+      <w:r>
+        <w:t>broken</w:t>
+      </w:r>
+      <w:proofErr w:type="gramEnd"/>
     </w:p>
     <w:p>
       <w:pPr>
@@ -347,14 +352,12 @@
         <w:t xml:space="preserve">Exceptions to the Rule: The Politics of Filibuster Limitations in the U.S. Senate (more explanatory than solution-based) </w:t>
       </w:r>
       <w:hyperlink r:id="rId14" w:history="1">
-        <w:proofErr w:type="spellStart"/>
         <w:r>
           <w:rPr>
             <w:rStyle w:val="Hyperlink"/>
           </w:rPr>
           <w:t>doi</w:t>
         </w:r>
-        <w:proofErr w:type="spellEnd"/>
       </w:hyperlink>
       <w:r>
         <w:rPr>
@@ -376,8 +379,18 @@
           <w:b/>
           <w:bCs/>
         </w:rPr>
-        <w:t>/download</w:t>
-      </w:r>
+        <w:t>/</w:t>
+      </w:r>
+      <w:proofErr w:type="gramStart"/>
+      <w:r>
+        <w:rPr>
+          <w:rStyle w:val="authors"/>
+          <w:b/>
+          <w:bCs/>
+        </w:rPr>
+        <w:t>download</w:t>
+      </w:r>
+      <w:proofErr w:type="gramEnd"/>
     </w:p>
     <w:p>
       <w:pPr>
@@ -472,27 +485,23 @@
         <w:t xml:space="preserve">Economic Realities of Political Reform: Elections and the US Senate </w:t>
       </w:r>
       <w:hyperlink r:id="rId19" w:history="1">
-        <w:proofErr w:type="spellStart"/>
         <w:r>
           <w:rPr>
             <w:rStyle w:val="Hyperlink"/>
           </w:rPr>
           <w:t>doi</w:t>
         </w:r>
-        <w:proofErr w:type="spellEnd"/>
       </w:hyperlink>
       <w:r>
         <w:t xml:space="preserve"> </w:t>
       </w:r>
       <w:hyperlink r:id="rId20" w:history="1">
-        <w:proofErr w:type="spellStart"/>
         <w:r>
           <w:rPr>
             <w:rStyle w:val="Hyperlink"/>
           </w:rPr>
           <w:t>longlink</w:t>
         </w:r>
-        <w:proofErr w:type="spellEnd"/>
       </w:hyperlink>
     </w:p>
     <w:p>
@@ -767,15 +776,7 @@
       </w:pPr>
       <w:r>
         <w:lastRenderedPageBreak/>
-        <w:t xml:space="preserve">Times people have tried to split up </w:t>
-      </w:r>
-      <w:proofErr w:type="spellStart"/>
-      <w:r>
-        <w:t>cali</w:t>
-      </w:r>
-      <w:proofErr w:type="spellEnd"/>
-      <w:r>
-        <w:t xml:space="preserve"> </w:t>
+        <w:t xml:space="preserve">Times people have tried to split up cali </w:t>
       </w:r>
       <w:hyperlink r:id="rId32" w:history="1">
         <w:r>
@@ -816,15 +817,7 @@
         <w:spacing w:line="360" w:lineRule="auto"/>
       </w:pPr>
       <w:r>
-        <w:t xml:space="preserve">East Oregon wants to join </w:t>
-      </w:r>
-      <w:proofErr w:type="spellStart"/>
-      <w:r>
-        <w:t>idaho</w:t>
-      </w:r>
-      <w:proofErr w:type="spellEnd"/>
-      <w:r>
-        <w:t xml:space="preserve"> </w:t>
+        <w:t xml:space="preserve">East Oregon wants to join idaho </w:t>
       </w:r>
       <w:hyperlink r:id="rId34" w:history="1">
         <w:r>
@@ -879,8 +872,17 @@
           <w:b/>
           <w:bCs/>
         </w:rPr>
-        <w:t>no cite</w:t>
-      </w:r>
+        <w:t xml:space="preserve">no </w:t>
+      </w:r>
+      <w:proofErr w:type="gramStart"/>
+      <w:r>
+        <w:rPr>
+          <w:b/>
+          <w:bCs/>
+        </w:rPr>
+        <w:t>cite</w:t>
+      </w:r>
+      <w:proofErr w:type="gramEnd"/>
     </w:p>
     <w:p>
       <w:pPr>
@@ -892,15 +894,7 @@
         <w:spacing w:line="360" w:lineRule="auto"/>
       </w:pPr>
       <w:r>
-        <w:t xml:space="preserve">George Etzel Pearcy, 1973, 38 states – </w:t>
-      </w:r>
-      <w:proofErr w:type="spellStart"/>
-      <w:r>
-        <w:t>mentalfloss</w:t>
-      </w:r>
-      <w:proofErr w:type="spellEnd"/>
-      <w:r>
-        <w:t xml:space="preserve"> article: </w:t>
+        <w:t xml:space="preserve">George Etzel Pearcy, 1973, 38 states – mentalfloss article: </w:t>
       </w:r>
       <w:hyperlink r:id="rId36" w:history="1">
         <w:r>
@@ -918,8 +912,17 @@
           <w:b/>
           <w:bCs/>
         </w:rPr>
-        <w:t>do more research</w:t>
-      </w:r>
+        <w:t xml:space="preserve">do more </w:t>
+      </w:r>
+      <w:proofErr w:type="gramStart"/>
+      <w:r>
+        <w:rPr>
+          <w:b/>
+          <w:bCs/>
+        </w:rPr>
+        <w:t>research</w:t>
+      </w:r>
+      <w:proofErr w:type="gramEnd"/>
     </w:p>
     <w:p>
       <w:pPr>
@@ -930,13 +933,8 @@
         </w:numPr>
         <w:spacing w:line="360" w:lineRule="auto"/>
       </w:pPr>
-      <w:proofErr w:type="spellStart"/>
-      <w:r>
-        <w:t>WaPo</w:t>
-      </w:r>
-      <w:proofErr w:type="spellEnd"/>
-      <w:r>
-        <w:t xml:space="preserve">, what the US map should really look like </w:t>
+      <w:r>
+        <w:t xml:space="preserve">WaPo, what the US map should really look like </w:t>
       </w:r>
       <w:r>
         <w:rPr>
@@ -1077,14 +1075,12 @@
         <w:t xml:space="preserve"> </w:t>
       </w:r>
       <w:hyperlink r:id="rId43" w:history="1">
-        <w:proofErr w:type="spellStart"/>
         <w:r>
           <w:rPr>
             <w:rStyle w:val="Hyperlink"/>
           </w:rPr>
           <w:t>publiclink</w:t>
         </w:r>
-        <w:proofErr w:type="spellEnd"/>
       </w:hyperlink>
       <w:r>
         <w:rPr>
@@ -1194,8 +1190,17 @@
           <w:b/>
           <w:bCs/>
         </w:rPr>
-        <w:t>pull stuff</w:t>
-      </w:r>
+        <w:t xml:space="preserve">pull </w:t>
+      </w:r>
+      <w:proofErr w:type="gramStart"/>
+      <w:r>
+        <w:rPr>
+          <w:b/>
+          <w:bCs/>
+        </w:rPr>
+        <w:t>stuff</w:t>
+      </w:r>
+      <w:proofErr w:type="gramEnd"/>
     </w:p>
     <w:p>
       <w:pPr>
@@ -1239,8 +1244,17 @@
           <w:rStyle w:val="Hyperlink"/>
           <w:u w:val="none"/>
         </w:rPr>
-        <w:t>Can’t get at: When at times the mob is swayed: a citizen’s guide to defending our republic, by Burt Neuborne</w:t>
-      </w:r>
+        <w:t xml:space="preserve">Can’t get at: When at times the mob is swayed: a citizen’s guide to defending our republic, by Burt </w:t>
+      </w:r>
+      <w:proofErr w:type="gramStart"/>
+      <w:r>
+        <w:rPr>
+          <w:rStyle w:val="Hyperlink"/>
+          <w:u w:val="none"/>
+        </w:rPr>
+        <w:t>Neuborne</w:t>
+      </w:r>
+      <w:proofErr w:type="gramEnd"/>
     </w:p>
     <w:p>
       <w:pPr>
@@ -1380,21 +1394,7 @@
           <w:rPr>
             <w:rStyle w:val="Hyperlink"/>
           </w:rPr>
-          <w:t xml:space="preserve">Economist </w:t>
-        </w:r>
-        <w:proofErr w:type="spellStart"/>
-        <w:r>
-          <w:rPr>
-            <w:rStyle w:val="Hyperlink"/>
-          </w:rPr>
-          <w:t>smallstate</w:t>
-        </w:r>
-        <w:proofErr w:type="spellEnd"/>
-        <w:r>
-          <w:rPr>
-            <w:rStyle w:val="Hyperlink"/>
-          </w:rPr>
-          <w:t xml:space="preserve"> advantage</w:t>
+          <w:t>Economist smallstate advantage</w:t>
         </w:r>
       </w:hyperlink>
     </w:p>
@@ -1651,7 +1651,23 @@
           <w:sz w:val="25"/>
           <w:szCs w:val="25"/>
         </w:rPr>
-        <w:t xml:space="preserve"> (2021); </w:t>
+        <w:t xml:space="preserve"> (2021</w:t>
+      </w:r>
+      <w:proofErr w:type="gramStart"/>
+      <w:r>
+        <w:rPr>
+          <w:sz w:val="25"/>
+          <w:szCs w:val="25"/>
+        </w:rPr>
+        <w:t>);</w:t>
+      </w:r>
+      <w:proofErr w:type="gramEnd"/>
+      <w:r>
+        <w:rPr>
+          <w:sz w:val="25"/>
+          <w:szCs w:val="25"/>
+        </w:rPr>
+        <w:t xml:space="preserve"> </w:t>
       </w:r>
     </w:p>
     <w:p>
@@ -1835,7 +1851,23 @@
           <w:sz w:val="25"/>
           <w:szCs w:val="25"/>
         </w:rPr>
-        <w:t xml:space="preserve"> (1999); </w:t>
+        <w:t xml:space="preserve"> (1999</w:t>
+      </w:r>
+      <w:proofErr w:type="gramStart"/>
+      <w:r>
+        <w:rPr>
+          <w:sz w:val="25"/>
+          <w:szCs w:val="25"/>
+        </w:rPr>
+        <w:t>);</w:t>
+      </w:r>
+      <w:proofErr w:type="gramEnd"/>
+      <w:r>
+        <w:rPr>
+          <w:sz w:val="25"/>
+          <w:szCs w:val="25"/>
+        </w:rPr>
+        <w:t xml:space="preserve"> </w:t>
       </w:r>
     </w:p>
     <w:p>
@@ -2075,7 +2107,23 @@
           <w:sz w:val="25"/>
           <w:szCs w:val="25"/>
         </w:rPr>
-        <w:t xml:space="preserve">)(2006); </w:t>
+        <w:t>)(2006</w:t>
+      </w:r>
+      <w:proofErr w:type="gramStart"/>
+      <w:r>
+        <w:rPr>
+          <w:sz w:val="25"/>
+          <w:szCs w:val="25"/>
+        </w:rPr>
+        <w:t>);</w:t>
+      </w:r>
+      <w:proofErr w:type="gramEnd"/>
+      <w:r>
+        <w:rPr>
+          <w:sz w:val="25"/>
+          <w:szCs w:val="25"/>
+        </w:rPr>
+        <w:t xml:space="preserve"> </w:t>
       </w:r>
     </w:p>
     <w:p>
@@ -2189,7 +2237,23 @@
           <w:sz w:val="25"/>
           <w:szCs w:val="25"/>
         </w:rPr>
-        <w:t xml:space="preserve">? (2d ed. 2003); </w:t>
+        <w:t>? (2d ed. 2003</w:t>
+      </w:r>
+      <w:proofErr w:type="gramStart"/>
+      <w:r>
+        <w:rPr>
+          <w:sz w:val="25"/>
+          <w:szCs w:val="25"/>
+        </w:rPr>
+        <w:t>);</w:t>
+      </w:r>
+      <w:proofErr w:type="gramEnd"/>
+      <w:r>
+        <w:rPr>
+          <w:sz w:val="25"/>
+          <w:szCs w:val="25"/>
+        </w:rPr>
+        <w:t xml:space="preserve"> </w:t>
       </w:r>
     </w:p>
     <w:p>
@@ -2234,7 +2298,23 @@
           <w:sz w:val="25"/>
           <w:szCs w:val="25"/>
         </w:rPr>
-        <w:t xml:space="preserve">. 213 (1995); </w:t>
+        <w:t>. 213 (1995</w:t>
+      </w:r>
+      <w:proofErr w:type="gramStart"/>
+      <w:r>
+        <w:rPr>
+          <w:sz w:val="25"/>
+          <w:szCs w:val="25"/>
+        </w:rPr>
+        <w:t>);</w:t>
+      </w:r>
+      <w:proofErr w:type="gramEnd"/>
+      <w:r>
+        <w:rPr>
+          <w:sz w:val="25"/>
+          <w:szCs w:val="25"/>
+        </w:rPr>
+        <w:t xml:space="preserve"> </w:t>
       </w:r>
     </w:p>
     <w:p>
@@ -2278,7 +2358,23 @@
           <w:sz w:val="25"/>
           <w:szCs w:val="25"/>
         </w:rPr>
-        <w:t xml:space="preserve">. 159 (1995); </w:t>
+        <w:t>. 159 (1995</w:t>
+      </w:r>
+      <w:proofErr w:type="gramStart"/>
+      <w:r>
+        <w:rPr>
+          <w:sz w:val="25"/>
+          <w:szCs w:val="25"/>
+        </w:rPr>
+        <w:t>);</w:t>
+      </w:r>
+      <w:proofErr w:type="gramEnd"/>
+      <w:r>
+        <w:rPr>
+          <w:sz w:val="25"/>
+          <w:szCs w:val="25"/>
+        </w:rPr>
+        <w:t xml:space="preserve"> </w:t>
       </w:r>
     </w:p>
     <w:p>
@@ -2336,7 +2432,23 @@
           <w:sz w:val="25"/>
           <w:szCs w:val="25"/>
         </w:rPr>
-        <w:t xml:space="preserve">. (May, 2004); </w:t>
+        <w:t>. (</w:t>
+      </w:r>
+      <w:proofErr w:type="gramStart"/>
+      <w:r>
+        <w:rPr>
+          <w:sz w:val="25"/>
+          <w:szCs w:val="25"/>
+        </w:rPr>
+        <w:t>May,</w:t>
+      </w:r>
+      <w:proofErr w:type="gramEnd"/>
+      <w:r>
+        <w:rPr>
+          <w:sz w:val="25"/>
+          <w:szCs w:val="25"/>
+        </w:rPr>
+        <w:t xml:space="preserve"> 2004); </w:t>
       </w:r>
     </w:p>
     <w:p>
@@ -2352,7 +2464,23 @@
           <w:sz w:val="25"/>
           <w:szCs w:val="25"/>
         </w:rPr>
-        <w:t>Jack M. Beermann, The New Constitution of the United States: Do We Need One and How Would We Get One?, 94 B.U.L.R</w:t>
+        <w:t xml:space="preserve">Jack M. Beermann, The New Constitution of the United States: Do We Need One and How Would We Get </w:t>
+      </w:r>
+      <w:proofErr w:type="gramStart"/>
+      <w:r>
+        <w:rPr>
+          <w:sz w:val="25"/>
+          <w:szCs w:val="25"/>
+        </w:rPr>
+        <w:t>One?,</w:t>
+      </w:r>
+      <w:proofErr w:type="gramEnd"/>
+      <w:r>
+        <w:rPr>
+          <w:sz w:val="25"/>
+          <w:szCs w:val="25"/>
+        </w:rPr>
+        <w:t xml:space="preserve"> 94 B.U.L.R</w:t>
       </w:r>
       <w:r>
         <w:rPr>
@@ -2366,7 +2494,23 @@
           <w:sz w:val="25"/>
           <w:szCs w:val="25"/>
         </w:rPr>
-        <w:t xml:space="preserve">. 711, 728–33 (2014); </w:t>
+        <w:t>. 711, 728–33 (2014</w:t>
+      </w:r>
+      <w:proofErr w:type="gramStart"/>
+      <w:r>
+        <w:rPr>
+          <w:sz w:val="25"/>
+          <w:szCs w:val="25"/>
+        </w:rPr>
+        <w:t>);</w:t>
+      </w:r>
+      <w:proofErr w:type="gramEnd"/>
+      <w:r>
+        <w:rPr>
+          <w:sz w:val="25"/>
+          <w:szCs w:val="25"/>
+        </w:rPr>
+        <w:t xml:space="preserve"> </w:t>
       </w:r>
     </w:p>
     <w:p>
@@ -2382,7 +2526,23 @@
           <w:sz w:val="25"/>
           <w:szCs w:val="25"/>
         </w:rPr>
-        <w:t>Aaron-Andrew P. Bruhl, The Senate: Out of Order?, 43 C</w:t>
+        <w:t xml:space="preserve">Aaron-Andrew P. Bruhl, The Senate: Out of </w:t>
+      </w:r>
+      <w:proofErr w:type="gramStart"/>
+      <w:r>
+        <w:rPr>
+          <w:sz w:val="25"/>
+          <w:szCs w:val="25"/>
+        </w:rPr>
+        <w:t>Order?,</w:t>
+      </w:r>
+      <w:proofErr w:type="gramEnd"/>
+      <w:r>
+        <w:rPr>
+          <w:sz w:val="25"/>
+          <w:szCs w:val="25"/>
+        </w:rPr>
+        <w:t xml:space="preserve"> 43 C</w:t>
       </w:r>
       <w:r>
         <w:rPr>
@@ -2410,7 +2570,23 @@
           <w:sz w:val="25"/>
           <w:szCs w:val="25"/>
         </w:rPr>
-        <w:t xml:space="preserve">. 1041 (2011); </w:t>
+        <w:t>. 1041 (2011</w:t>
+      </w:r>
+      <w:proofErr w:type="gramStart"/>
+      <w:r>
+        <w:rPr>
+          <w:sz w:val="25"/>
+          <w:szCs w:val="25"/>
+        </w:rPr>
+        <w:t>);</w:t>
+      </w:r>
+      <w:proofErr w:type="gramEnd"/>
+      <w:r>
+        <w:rPr>
+          <w:sz w:val="25"/>
+          <w:szCs w:val="25"/>
+        </w:rPr>
+        <w:t xml:space="preserve"> </w:t>
       </w:r>
     </w:p>
     <w:p>
@@ -2426,23 +2602,7 @@
           <w:sz w:val="25"/>
           <w:szCs w:val="25"/>
         </w:rPr>
-        <w:t xml:space="preserve">Samuel A. </w:t>
-      </w:r>
-      <w:proofErr w:type="spellStart"/>
-      <w:r>
-        <w:rPr>
-          <w:sz w:val="25"/>
-          <w:szCs w:val="25"/>
-        </w:rPr>
-        <w:t>Marcosson</w:t>
-      </w:r>
-      <w:proofErr w:type="spellEnd"/>
-      <w:r>
-        <w:rPr>
-          <w:sz w:val="25"/>
-          <w:szCs w:val="25"/>
-        </w:rPr>
-        <w:t>, Fixing Congress, 33 BYUJ.P</w:t>
+        <w:t>Samuel A. Marcosson, Fixing Congress, 33 BYUJ.P</w:t>
       </w:r>
       <w:r>
         <w:rPr>
@@ -2456,7 +2616,23 @@
           <w:sz w:val="25"/>
           <w:szCs w:val="25"/>
         </w:rPr>
-        <w:t xml:space="preserve">.L. 227,257–65 (2019); </w:t>
+        <w:t>.L. 227,257–65 (2019</w:t>
+      </w:r>
+      <w:proofErr w:type="gramStart"/>
+      <w:r>
+        <w:rPr>
+          <w:sz w:val="25"/>
+          <w:szCs w:val="25"/>
+        </w:rPr>
+        <w:t>);</w:t>
+      </w:r>
+      <w:proofErr w:type="gramEnd"/>
+      <w:r>
+        <w:rPr>
+          <w:sz w:val="25"/>
+          <w:szCs w:val="25"/>
+        </w:rPr>
+        <w:t xml:space="preserve"> </w:t>
       </w:r>
     </w:p>
     <w:p>
@@ -2472,23 +2648,23 @@
           <w:sz w:val="25"/>
           <w:szCs w:val="25"/>
         </w:rPr>
-        <w:t xml:space="preserve">Kenneth A. </w:t>
-      </w:r>
-      <w:proofErr w:type="spellStart"/>
-      <w:r>
-        <w:rPr>
-          <w:sz w:val="25"/>
-          <w:szCs w:val="25"/>
-        </w:rPr>
-        <w:t>Shepsle</w:t>
-      </w:r>
-      <w:proofErr w:type="spellEnd"/>
-      <w:r>
-        <w:rPr>
-          <w:sz w:val="25"/>
-          <w:szCs w:val="25"/>
-        </w:rPr>
-        <w:t>, Dysfunctional Congress?, 89 B.U.L.R</w:t>
+        <w:t xml:space="preserve">Kenneth A. Shepsle, Dysfunctional </w:t>
+      </w:r>
+      <w:proofErr w:type="gramStart"/>
+      <w:r>
+        <w:rPr>
+          <w:sz w:val="25"/>
+          <w:szCs w:val="25"/>
+        </w:rPr>
+        <w:t>Congress?,</w:t>
+      </w:r>
+      <w:proofErr w:type="gramEnd"/>
+      <w:r>
+        <w:rPr>
+          <w:sz w:val="25"/>
+          <w:szCs w:val="25"/>
+        </w:rPr>
+        <w:t xml:space="preserve"> 89 B.U.L.R</w:t>
       </w:r>
       <w:r>
         <w:rPr>
@@ -2502,7 +2678,23 @@
           <w:sz w:val="25"/>
           <w:szCs w:val="25"/>
         </w:rPr>
-        <w:t xml:space="preserve">. 371, 383 (2009); </w:t>
+        <w:t>. 371, 383 (2009</w:t>
+      </w:r>
+      <w:proofErr w:type="gramStart"/>
+      <w:r>
+        <w:rPr>
+          <w:sz w:val="25"/>
+          <w:szCs w:val="25"/>
+        </w:rPr>
+        <w:t>);</w:t>
+      </w:r>
+      <w:proofErr w:type="gramEnd"/>
+      <w:r>
+        <w:rPr>
+          <w:sz w:val="25"/>
+          <w:szCs w:val="25"/>
+        </w:rPr>
+        <w:t xml:space="preserve"> </w:t>
       </w:r>
     </w:p>
     <w:p>
@@ -2518,23 +2710,7 @@
           <w:sz w:val="25"/>
           <w:szCs w:val="25"/>
         </w:rPr>
-        <w:t>Jonathan Chait, The Senate Is Amer-</w:t>
-      </w:r>
-      <w:proofErr w:type="spellStart"/>
-      <w:r>
-        <w:rPr>
-          <w:sz w:val="25"/>
-          <w:szCs w:val="25"/>
-        </w:rPr>
-        <w:t>ica’s</w:t>
-      </w:r>
-      <w:proofErr w:type="spellEnd"/>
-      <w:r>
-        <w:rPr>
-          <w:sz w:val="25"/>
-          <w:szCs w:val="25"/>
-        </w:rPr>
-        <w:t xml:space="preserve"> Most Structurally Racist Institution, N.Y.M</w:t>
+        <w:t>Jonathan Chait, The Senate Is Amer-ica’s Most Structurally Racist Institution, N.Y.M</w:t>
       </w:r>
       <w:r>
         <w:rPr>
@@ -2829,12 +3005,21 @@
           <w:numId w:val="16"/>
         </w:numPr>
       </w:pPr>
-      <w:r>
-        <w:rPr>
-          <w:sz w:val="25"/>
-          <w:szCs w:val="25"/>
-        </w:rPr>
-        <w:t xml:space="preserve">Orts article </w:t>
+      <w:proofErr w:type="gramStart"/>
+      <w:r>
+        <w:rPr>
+          <w:sz w:val="25"/>
+          <w:szCs w:val="25"/>
+        </w:rPr>
+        <w:t>Orts</w:t>
+      </w:r>
+      <w:proofErr w:type="gramEnd"/>
+      <w:r>
+        <w:rPr>
+          <w:sz w:val="25"/>
+          <w:szCs w:val="25"/>
+        </w:rPr>
+        <w:t xml:space="preserve"> article </w:t>
       </w:r>
     </w:p>
     <w:p>
@@ -2887,15 +3072,7 @@
         <w:t xml:space="preserve">Footnote 8: </w:t>
       </w:r>
       <w:r>
-        <w:t xml:space="preserve">According to another projection based on census data, this means thirty percent of the population will control a veto-proof sixty-eight senators by 2040. Jamelle Bouie, The Senate Is as Much of a Problem as Trump, </w:t>
-      </w:r>
-      <w:proofErr w:type="spellStart"/>
-      <w:r>
-        <w:t>N.Y.TIMES,May</w:t>
-      </w:r>
-      <w:proofErr w:type="spellEnd"/>
-      <w:r>
-        <w:t xml:space="preserve"> 10, 2019, at SR4 (citing study by the Weldon Cooper Center for Public Service, University of Virginia).</w:t>
+        <w:t>According to another projection based on census data, this means thirty percent of the population will control a veto-proof sixty-eight senators by 2040. Jamelle Bouie, The Senate Is as Much of a Problem as Trump, N.Y.TIMES,May 10, 2019, at SR4 (citing study by the Weldon Cooper Center for Public Service, University of Virginia).</w:t>
       </w:r>
     </w:p>
     <w:p>
@@ -2922,7 +3099,15 @@
         </w:numPr>
       </w:pPr>
       <w:r>
-        <w:t>Lynn A. Baker &amp; Samuel H. Dinkin, The Senate:  An Institution Whose Time Has Gone?, 13 J.L.&amp;POL.21, 83 (1997)</w:t>
+        <w:t xml:space="preserve">Lynn A. Baker &amp; Samuel H. Dinkin, The Senate:  An Institution Whose Time Has </w:t>
+      </w:r>
+      <w:proofErr w:type="gramStart"/>
+      <w:r>
+        <w:t>Gone?,</w:t>
+      </w:r>
+      <w:proofErr w:type="gramEnd"/>
+      <w:r>
+        <w:t xml:space="preserve"> 13 J.L.&amp;POL.21, 83 (1997)</w:t>
       </w:r>
     </w:p>
     <w:p>
@@ -2938,15 +3123,15 @@
       </w:r>
       <w:r>
         <w:lastRenderedPageBreak/>
-        <w:t xml:space="preserve">will increase over the next few  decades);  </w:t>
-      </w:r>
-      <w:proofErr w:type="spellStart"/>
-      <w:r>
-        <w:t>cf.John</w:t>
-      </w:r>
-      <w:proofErr w:type="spellEnd"/>
-      <w:r>
-        <w:t xml:space="preserve">  D.  Griffin  &amp;  Michael  Keane,  Are  African  Americans  Effectively  Represented  in  Congress?,  64  POL.RES.Q. 145,  145  (2011)  (finding  less  effective  representation on most standard measures).</w:t>
+        <w:t xml:space="preserve">will increase over the next few  decades);  cf.John  D.  Griffin  &amp;  Michael  Keane,  Are  African  Americans  Effectively  Represented  in  </w:t>
+      </w:r>
+      <w:proofErr w:type="gramStart"/>
+      <w:r>
+        <w:t>Congress?,</w:t>
+      </w:r>
+      <w:proofErr w:type="gramEnd"/>
+      <w:r>
+        <w:t xml:space="preserve">  64  POL.RES.Q. 145,  145  (2011)  (finding  less  effective  representation on most standard measures).</w:t>
       </w:r>
     </w:p>
     <w:p>
@@ -2957,16 +3142,19 @@
           <w:numId w:val="16"/>
         </w:numPr>
       </w:pPr>
-      <w:proofErr w:type="spellStart"/>
-      <w:r>
-        <w:t>SeeFRANCES</w:t>
-      </w:r>
-      <w:proofErr w:type="spellEnd"/>
-      <w:r>
-        <w:t xml:space="preserve"> E.LEE &amp;BRUCE I.OPPENHEIMER,SIZING UP  THE  SENATE:THE UNEQUAL CONSEQUENCES OF EQUAL REPRESENTATION 10 (1999).</w:t>
-      </w:r>
-      <w:r>
-        <w:t xml:space="preserve"> – seems to be The book on how unequal the senate is</w:t>
+      <w:r>
+        <w:t>SeeFRANCES E.LEE &amp;BRUCE I.OPPENHEIMER,SIZING UP  THE  SENATE:THE UNEQUAL CONSEQUENCES OF EQUAL REPRESENTATION 10 (1999).</w:t>
+      </w:r>
+      <w:r>
+        <w:t xml:space="preserve"> – seems to be </w:t>
+      </w:r>
+      <w:proofErr w:type="gramStart"/>
+      <w:r>
+        <w:t>The</w:t>
+      </w:r>
+      <w:proofErr w:type="gramEnd"/>
+      <w:r>
+        <w:t xml:space="preserve"> book on how unequal the senate is</w:t>
       </w:r>
     </w:p>
     <w:p>
@@ -2995,6 +3183,9 @@
         </w:rPr>
       </w:pPr>
       <w:r>
+        <w:t>https://ballotpedia.org/Ranked-choice_voting_(RCV)</w:t>
+      </w:r>
+      <w:r>
         <w:br w:type="page"/>
       </w:r>
     </w:p>
@@ -3004,8 +3195,13 @@
       </w:pPr>
       <w:r>
         <w:lastRenderedPageBreak/>
-        <w:t>main 5 sources, take 1</w:t>
-      </w:r>
+        <w:t xml:space="preserve">main 5 sources, take </w:t>
+      </w:r>
+      <w:proofErr w:type="gramStart"/>
+      <w:r>
+        <w:t>1</w:t>
+      </w:r>
+      <w:proofErr w:type="gramEnd"/>
     </w:p>
     <w:p>
       <w:pPr>
@@ -3133,8 +3329,13 @@
         </w:r>
       </w:hyperlink>
       <w:r>
-        <w:t xml:space="preserve"> – Atlantic article about the SRF</w:t>
-      </w:r>
+        <w:t xml:space="preserve"> – Atlantic article about the </w:t>
+      </w:r>
+      <w:proofErr w:type="gramStart"/>
+      <w:r>
+        <w:t>SRF</w:t>
+      </w:r>
+      <w:proofErr w:type="gramEnd"/>
     </w:p>
     <w:p>
       <w:pPr>
@@ -3146,7 +3347,23 @@
         <w:spacing w:line="360" w:lineRule="auto"/>
       </w:pPr>
       <w:r>
-        <w:t>A proposal for the reallocation of Senators such that each state gets 1 senator, and after that they’re allocated by population, to make the senate more representative. Long discussion of constitutionality, which I do not intend to do more than touch on. I’m using this as my primary proposal source.</w:t>
+        <w:t xml:space="preserve">A proposal for the reallocation of Senators such that each state gets 1 senator, and after that </w:t>
+      </w:r>
+      <w:proofErr w:type="gramStart"/>
+      <w:r>
+        <w:t>they’re</w:t>
+      </w:r>
+      <w:proofErr w:type="gramEnd"/>
+      <w:r>
+        <w:t xml:space="preserve"> allocated by population, to make the senate more representative. Long discussion of constitutionality, which I do not intend to do more than touch on. </w:t>
+      </w:r>
+      <w:proofErr w:type="gramStart"/>
+      <w:r>
+        <w:t>I’m</w:t>
+      </w:r>
+      <w:proofErr w:type="gramEnd"/>
+      <w:r>
+        <w:t xml:space="preserve"> using this as my primary proposal source.</w:t>
       </w:r>
     </w:p>
     <w:p>
@@ -3236,8 +3453,13 @@
         <w:spacing w:line="360" w:lineRule="auto"/>
       </w:pPr>
       <w:r>
-        <w:t>SOURCE 3 Dingell, Atlantic – how to restore faith in government</w:t>
-      </w:r>
+        <w:t xml:space="preserve">SOURCE 3 Dingell, Atlantic – how to restore faith in </w:t>
+      </w:r>
+      <w:proofErr w:type="gramStart"/>
+      <w:r>
+        <w:t>government</w:t>
+      </w:r>
+      <w:proofErr w:type="gramEnd"/>
     </w:p>
     <w:p>
       <w:pPr>
@@ -3458,15 +3680,7 @@
         <w:spacing w:line="360" w:lineRule="auto"/>
       </w:pPr>
       <w:r>
-        <w:t xml:space="preserve">Transparency </w:t>
-      </w:r>
-      <w:proofErr w:type="spellStart"/>
-      <w:r>
-        <w:t>reqs</w:t>
-      </w:r>
-      <w:proofErr w:type="spellEnd"/>
-      <w:r>
-        <w:t xml:space="preserve"> for political advertising </w:t>
+        <w:t xml:space="preserve">Transparency reqs for political advertising </w:t>
       </w:r>
     </w:p>
     <w:p>
@@ -3479,8 +3693,13 @@
         <w:spacing w:line="360" w:lineRule="auto"/>
       </w:pPr>
       <w:r>
-        <w:t>Right for felons, disabled ppl to vote</w:t>
-      </w:r>
+        <w:t xml:space="preserve">Right for felons, disabled ppl to </w:t>
+      </w:r>
+      <w:proofErr w:type="gramStart"/>
+      <w:r>
+        <w:t>vote</w:t>
+      </w:r>
+      <w:proofErr w:type="gramEnd"/>
     </w:p>
     <w:p>
       <w:pPr>
@@ -3492,8 +3711,13 @@
         <w:spacing w:line="360" w:lineRule="auto"/>
       </w:pPr>
       <w:r>
-        <w:t>Campaign finance reform – keep foreign money out, transparency</w:t>
-      </w:r>
+        <w:t xml:space="preserve">Campaign finance reform – keep foreign money out, </w:t>
+      </w:r>
+      <w:proofErr w:type="gramStart"/>
+      <w:r>
+        <w:t>transparency</w:t>
+      </w:r>
+      <w:proofErr w:type="gramEnd"/>
     </w:p>
     <w:p>
       <w:pPr>
@@ -3611,8 +3835,13 @@
         <w:spacing w:line="360" w:lineRule="auto"/>
       </w:pPr>
       <w:r>
-        <w:t>mostly about the VP's role in affecting how the Senate runs and why that made the senate not work</w:t>
-      </w:r>
+        <w:t>mostly about the VP's role in affecting how the Senate runs and why that made the senate not </w:t>
+      </w:r>
+      <w:proofErr w:type="gramStart"/>
+      <w:r>
+        <w:t>work</w:t>
+      </w:r>
+      <w:proofErr w:type="gramEnd"/>
     </w:p>
     <w:p>
       <w:pPr>
@@ -3624,7 +3853,15 @@
         <w:spacing w:line="360" w:lineRule="auto"/>
       </w:pPr>
       <w:r>
-        <w:t>We argue that because the vice president frequently acts against the wishes of Senate majorities, senators have been reluctant to allow chamber power to be centralized under their largely unaccountable presiding officer. This fear has had a major influence on Senate development, preventing the Senate from allowing its chair to reduce dilatory action, as the House has done. Accordingly, delay, via the filibuster, has become commonplace in the Senate. Such delay has reduced the Senate's efficiency, but has largely freed it from the potential influence of the executive branch.</w:t>
+        <w:t xml:space="preserve">We argue that because the vice president frequently acts against the wishes of Senate majorities, senators have been reluctant to allow chamber power to be centralized under their largely unaccountable presiding officer. This fear has had a major influence on Senate development, preventing the Senate from allowing its chair to reduce dilatory action, as the House has done. Accordingly, delay, via the filibuster, has become commonplace in the Senate. Such delay has reduced the Senate's </w:t>
+      </w:r>
+      <w:proofErr w:type="gramStart"/>
+      <w:r>
+        <w:t>efficiency, but</w:t>
+      </w:r>
+      <w:proofErr w:type="gramEnd"/>
+      <w:r>
+        <w:t xml:space="preserve"> has largely freed it from the potential influence of the executive branch.</w:t>
       </w:r>
     </w:p>
     <w:p>
@@ -3671,7 +3908,15 @@
         </w:r>
       </w:hyperlink>
       <w:r>
-        <w:t xml:space="preserve">  - “There’s nothing incorrect about the objections. The design of the Senate is anti-democratic. In fact, it’s so undemocratic that it would be unconstitutional if it were used by the states. After the Supreme Court adopted the one person one vote principle in the 1960s, states were obligated to apply a proportional method for representation of their own senatorial districts.”</w:t>
+        <w:t xml:space="preserve">  - “There’s nothing incorrect about the objections. The design of the Senate is anti-democratic. In fact, </w:t>
+      </w:r>
+      <w:proofErr w:type="gramStart"/>
+      <w:r>
+        <w:t>it’s</w:t>
+      </w:r>
+      <w:proofErr w:type="gramEnd"/>
+      <w:r>
+        <w:t xml:space="preserve"> so undemocratic that it would be unconstitutional if it were used by the states. After the Supreme Court adopted the one person one vote principle in the 1960s, states were obligated to apply a proportional method for representation of their own senatorial districts.”</w:t>
       </w:r>
     </w:p>
     <w:p>
@@ -3752,14 +3997,14 @@
       <w:r>
         <w:t xml:space="preserve">FASCINATING comparison of US to other countries in terms of legislature, inequality, etc. please read. prob not worth citing? </w:t>
       </w:r>
-      <w:proofErr w:type="spellStart"/>
+      <w:proofErr w:type="gramStart"/>
       <w:r>
         <w:t>dunn</w:t>
       </w:r>
       <w:r>
         <w:t>o</w:t>
       </w:r>
-      <w:proofErr w:type="spellEnd"/>
+      <w:proofErr w:type="gramEnd"/>
     </w:p>
     <w:p>
       <w:pPr>
@@ -3809,8 +4054,13 @@
         <w:spacing w:line="360" w:lineRule="auto"/>
       </w:pPr>
       <w:r>
-        <w:t>redraw the map</w:t>
-      </w:r>
+        <w:t xml:space="preserve">redraw the </w:t>
+      </w:r>
+      <w:proofErr w:type="gramStart"/>
+      <w:r>
+        <w:t>map</w:t>
+      </w:r>
+      <w:proofErr w:type="gramEnd"/>
     </w:p>
     <w:p>
       <w:pPr>
@@ -3932,8 +4182,13 @@
         <w:t>deadlock or decision</w:t>
       </w:r>
       <w:r>
-        <w:t xml:space="preserve"> @ SWAT - requested</w:t>
-      </w:r>
+        <w:t xml:space="preserve"> @ SWAT - </w:t>
+      </w:r>
+      <w:proofErr w:type="gramStart"/>
+      <w:r>
+        <w:t>requested</w:t>
+      </w:r>
+      <w:proofErr w:type="gramEnd"/>
     </w:p>
     <w:p>
       <w:pPr>
@@ -4043,8 +4298,13 @@
         <w:spacing w:line="360" w:lineRule="auto"/>
       </w:pPr>
       <w:r>
-        <w:t>Internal report looking at how the 1970s senate could be changed/reformed</w:t>
-      </w:r>
+        <w:t>Internal report looking at how the 1970s senate could be changed/</w:t>
+      </w:r>
+      <w:proofErr w:type="gramStart"/>
+      <w:r>
+        <w:t>reformed</w:t>
+      </w:r>
+      <w:proofErr w:type="gramEnd"/>
     </w:p>
     <w:p>
       <w:pPr>
@@ -4057,87 +4317,7 @@
       </w:pPr>
       <w:r>
         <w:lastRenderedPageBreak/>
-        <w:t xml:space="preserve">Repass the public financial disclosure legislation for the </w:t>
-      </w:r>
-      <w:proofErr w:type="spellStart"/>
-      <w:r>
-        <w:t>FederalGovernment</w:t>
-      </w:r>
-      <w:proofErr w:type="spellEnd"/>
-      <w:r>
-        <w:t xml:space="preserve"> that was passed by the Senate in the 94th </w:t>
-      </w:r>
-      <w:proofErr w:type="spellStart"/>
-      <w:r>
-        <w:t>Congressbut</w:t>
-      </w:r>
-      <w:proofErr w:type="spellEnd"/>
-      <w:r>
-        <w:t xml:space="preserve"> which died in the House of Representatives. In the event </w:t>
-      </w:r>
-      <w:proofErr w:type="spellStart"/>
-      <w:r>
-        <w:t>itdoes</w:t>
-      </w:r>
-      <w:proofErr w:type="spellEnd"/>
-      <w:r>
-        <w:t xml:space="preserve"> not become law, set an example for the Federal </w:t>
-      </w:r>
-      <w:proofErr w:type="spellStart"/>
-      <w:r>
-        <w:t>Governmentby</w:t>
-      </w:r>
-      <w:proofErr w:type="spellEnd"/>
-      <w:r>
-        <w:t xml:space="preserve"> incorporating the proposal's pertinent provisions in the </w:t>
-      </w:r>
-      <w:proofErr w:type="spellStart"/>
-      <w:r>
-        <w:t>Senaterules</w:t>
-      </w:r>
-      <w:proofErr w:type="spellEnd"/>
-      <w:r>
-        <w:t xml:space="preserve"> (pp. 73-74).Increase the annual compensation of Senators to $65,000 </w:t>
-      </w:r>
-      <w:proofErr w:type="spellStart"/>
-      <w:r>
-        <w:t>whileat</w:t>
-      </w:r>
-      <w:proofErr w:type="spellEnd"/>
-      <w:r>
-        <w:t xml:space="preserve"> the same time prohibiting income from honoraria (pp. 74-75).Direct the Select Committee on Standards and Conduct, or </w:t>
-      </w:r>
-      <w:proofErr w:type="spellStart"/>
-      <w:r>
-        <w:t>anindependent</w:t>
-      </w:r>
-      <w:proofErr w:type="spellEnd"/>
-      <w:r>
-        <w:t xml:space="preserve"> ethics commission created for the purpose, to </w:t>
-      </w:r>
-      <w:proofErr w:type="spellStart"/>
-      <w:r>
-        <w:t>preparefor</w:t>
-      </w:r>
-      <w:proofErr w:type="spellEnd"/>
-      <w:r>
-        <w:t xml:space="preserve"> Senate consideration a code of ethics which should </w:t>
-      </w:r>
-      <w:proofErr w:type="spellStart"/>
-      <w:r>
-        <w:t>include:definition</w:t>
-      </w:r>
-      <w:proofErr w:type="spellEnd"/>
-      <w:r>
-        <w:t xml:space="preserve"> of conflicts of interest; prohibition of the use of office </w:t>
-      </w:r>
-      <w:proofErr w:type="spellStart"/>
-      <w:r>
-        <w:t>forpersonal</w:t>
-      </w:r>
-      <w:proofErr w:type="spellEnd"/>
-      <w:r>
-        <w:t xml:space="preserve"> financial profit; restrictions on earned income from out-side sources; and provision for advisory opinions (pp. 75-76).</w:t>
+        <w:t>Repass the public financial disclosure legislation for the FederalGovernment that was passed by the Senate in the 94th Congressbut which died in the House of Representatives. In the event itdoes not become law, set an example for the Federal Governmentby incorporating the proposal's pertinent provisions in the Senaterules (pp. 73-74).Increase the annual compensation of Senators to $65,000 whileat the same time prohibiting income from honoraria (pp. 74-75).Direct the Select Committee on Standards and Conduct, or anindependent ethics commission created for the purpose, to preparefor Senate consideration a code of ethics which should include:definition of conflicts of interest; prohibition of the use of office forpersonal financial profit; restrictions on earned income from out-side sources; and provision for advisory opinions (pp. 75-76).</w:t>
       </w:r>
     </w:p>
     <w:p>

</xml_diff>